<commit_message>
Up to discussion, but i think we need more use cases.
</commit_message>
<xml_diff>
--- a/assignment_03_B_C/Circle User Manual.docx
+++ b/assignment_03_B_C/Circle User Manual.docx
@@ -9,22 +9,43 @@
         <w:ind w:firstLine="720"/>
       </w:pPr>
       <w:r>
-        <w:t xml:space="preserve">Circle Generators </w:t>
+        <w:t>Concentric</w:t>
+      </w:r>
+      <w:r>
+        <w:t xml:space="preserve"> </w:t>
+      </w:r>
+      <w:r>
+        <w:t xml:space="preserve">Circle </w:t>
+      </w:r>
+      <w:r>
+        <w:t xml:space="preserve">Generators </w:t>
       </w:r>
       <w:r>
         <w:t>creates a SVG image of</w:t>
       </w:r>
       <w:r>
-        <w:t xml:space="preserve"> a concentric circles</w:t>
-      </w:r>
-      <w:r>
-        <w:t xml:space="preserve"> of different colors</w:t>
+        <w:t xml:space="preserve"> concentric </w:t>
+      </w:r>
+      <w:r>
+        <w:t>circles within</w:t>
+      </w:r>
+      <w:r>
+        <w:t xml:space="preserve"> concentric circles </w:t>
+      </w:r>
+      <w:r>
+        <w:t>using</w:t>
+      </w:r>
+      <w:r>
+        <w:t xml:space="preserve"> different colors</w:t>
       </w:r>
       <w:r>
         <w:t xml:space="preserve"> </w:t>
       </w:r>
       <w:r>
-        <w:t>on a 500x500</w:t>
+        <w:t>within a</w:t>
+      </w:r>
+      <w:r>
+        <w:t xml:space="preserve"> 500x500</w:t>
       </w:r>
       <w:r>
         <w:t xml:space="preserve"> grid. </w:t>
@@ -33,6 +54,155 @@
         <w:t xml:space="preserve"> </w:t>
       </w:r>
     </w:p>
+    <w:p>
+      <w:pPr>
+        <w:spacing w:line="360" w:lineRule="auto"/>
+        <w:ind w:firstLine="720"/>
+      </w:pPr>
+    </w:p>
+    <w:p>
+      <w:pPr>
+        <w:spacing w:line="360" w:lineRule="auto"/>
+      </w:pPr>
+      <w:r>
+        <w:t>Examples:</w:t>
+      </w:r>
+    </w:p>
+    <w:tbl>
+      <w:tblPr>
+        <w:tblStyle w:val="TableGrid"/>
+        <w:tblW w:w="0" w:type="auto"/>
+        <w:tblBorders>
+          <w:top w:val="none" w:sz="0" w:space="0" w:color="auto"/>
+          <w:left w:val="none" w:sz="0" w:space="0" w:color="auto"/>
+          <w:bottom w:val="none" w:sz="0" w:space="0" w:color="auto"/>
+          <w:right w:val="none" w:sz="0" w:space="0" w:color="auto"/>
+          <w:insideH w:val="none" w:sz="0" w:space="0" w:color="auto"/>
+          <w:insideV w:val="none" w:sz="0" w:space="0" w:color="auto"/>
+        </w:tblBorders>
+        <w:tblLook w:val="04A0" w:firstRow="1" w:lastRow="0" w:firstColumn="1" w:lastColumn="0" w:noHBand="0" w:noVBand="1"/>
+      </w:tblPr>
+      <w:tblGrid>
+        <w:gridCol w:w="4675"/>
+        <w:gridCol w:w="4675"/>
+      </w:tblGrid>
+      <w:tr>
+        <w:tc>
+          <w:tcPr>
+            <w:tcW w:w="4675" w:type="dxa"/>
+          </w:tcPr>
+          <w:p>
+            <w:pPr>
+              <w:spacing w:line="360" w:lineRule="auto"/>
+              <w:jc w:val="center"/>
+            </w:pPr>
+            <w:r>
+              <w:rPr>
+                <w:noProof/>
+              </w:rPr>
+              <w:drawing>
+                <wp:inline distT="0" distB="0" distL="0" distR="0" wp14:anchorId="3EE5AE52" wp14:editId="3F2CE785">
+                  <wp:extent cx="1472021" cy="1477839"/>
+                  <wp:effectExtent l="0" t="0" r="1270" b="0"/>
+                  <wp:docPr id="2" name="Picture 2"/>
+                  <wp:cNvGraphicFramePr>
+                    <a:graphicFrameLocks xmlns:a="http://schemas.openxmlformats.org/drawingml/2006/main" noChangeAspect="1"/>
+                  </wp:cNvGraphicFramePr>
+                  <a:graphic xmlns:a="http://schemas.openxmlformats.org/drawingml/2006/main">
+                    <a:graphicData uri="http://schemas.openxmlformats.org/drawingml/2006/picture">
+                      <pic:pic xmlns:pic="http://schemas.openxmlformats.org/drawingml/2006/picture">
+                        <pic:nvPicPr>
+                          <pic:cNvPr id="2" name="Screen Shot 2017-03-31 at 1.34.08 PM.png"/>
+                          <pic:cNvPicPr/>
+                        </pic:nvPicPr>
+                        <pic:blipFill>
+                          <a:blip r:embed="rId7">
+                            <a:extLst>
+                              <a:ext uri="{28A0092B-C50C-407E-A947-70E740481C1C}">
+                                <a14:useLocalDpi xmlns:a14="http://schemas.microsoft.com/office/drawing/2010/main" val="0"/>
+                              </a:ext>
+                            </a:extLst>
+                          </a:blip>
+                          <a:stretch>
+                            <a:fillRect/>
+                          </a:stretch>
+                        </pic:blipFill>
+                        <pic:spPr>
+                          <a:xfrm>
+                            <a:off x="0" y="0"/>
+                            <a:ext cx="1489431" cy="1495318"/>
+                          </a:xfrm>
+                          <a:prstGeom prst="rect">
+                            <a:avLst/>
+                          </a:prstGeom>
+                        </pic:spPr>
+                      </pic:pic>
+                    </a:graphicData>
+                  </a:graphic>
+                </wp:inline>
+              </w:drawing>
+            </w:r>
+          </w:p>
+        </w:tc>
+        <w:tc>
+          <w:tcPr>
+            <w:tcW w:w="4675" w:type="dxa"/>
+          </w:tcPr>
+          <w:p>
+            <w:pPr>
+              <w:spacing w:line="360" w:lineRule="auto"/>
+              <w:jc w:val="center"/>
+            </w:pPr>
+            <w:r>
+              <w:rPr>
+                <w:noProof/>
+              </w:rPr>
+              <w:drawing>
+                <wp:inline distT="0" distB="0" distL="0" distR="0" wp14:anchorId="4CE8DA74" wp14:editId="708EF94D">
+                  <wp:extent cx="1482544" cy="1482544"/>
+                  <wp:effectExtent l="0" t="0" r="0" b="0"/>
+                  <wp:docPr id="3" name="Picture 3"/>
+                  <wp:cNvGraphicFramePr>
+                    <a:graphicFrameLocks xmlns:a="http://schemas.openxmlformats.org/drawingml/2006/main" noChangeAspect="1"/>
+                  </wp:cNvGraphicFramePr>
+                  <a:graphic xmlns:a="http://schemas.openxmlformats.org/drawingml/2006/main">
+                    <a:graphicData uri="http://schemas.openxmlformats.org/drawingml/2006/picture">
+                      <pic:pic xmlns:pic="http://schemas.openxmlformats.org/drawingml/2006/picture">
+                        <pic:nvPicPr>
+                          <pic:cNvPr id="3" name="Screen Shot 2017-03-31 at 1.35.26 PM.png"/>
+                          <pic:cNvPicPr/>
+                        </pic:nvPicPr>
+                        <pic:blipFill>
+                          <a:blip r:embed="rId8">
+                            <a:extLst>
+                              <a:ext uri="{28A0092B-C50C-407E-A947-70E740481C1C}">
+                                <a14:useLocalDpi xmlns:a14="http://schemas.microsoft.com/office/drawing/2010/main" val="0"/>
+                              </a:ext>
+                            </a:extLst>
+                          </a:blip>
+                          <a:stretch>
+                            <a:fillRect/>
+                          </a:stretch>
+                        </pic:blipFill>
+                        <pic:spPr>
+                          <a:xfrm>
+                            <a:off x="0" y="0"/>
+                            <a:ext cx="1501117" cy="1501117"/>
+                          </a:xfrm>
+                          <a:prstGeom prst="rect">
+                            <a:avLst/>
+                          </a:prstGeom>
+                        </pic:spPr>
+                      </pic:pic>
+                    </a:graphicData>
+                  </a:graphic>
+                </wp:inline>
+              </w:drawing>
+            </w:r>
+          </w:p>
+        </w:tc>
+      </w:tr>
+    </w:tbl>
     <w:p>
       <w:pPr>
         <w:spacing w:line="360" w:lineRule="auto"/>
@@ -46,114 +216,92 @@
       <w:r>
         <w:t>The user</w:t>
       </w:r>
-      <w:r>
-        <w:t xml:space="preserve"> has</w:t>
-      </w:r>
-      <w:r>
-        <w:t xml:space="preserve"> </w:t>
-      </w:r>
-      <w:r>
-        <w:t>selection contr</w:t>
-      </w:r>
       <w:bookmarkStart w:id="0" w:name="_GoBack"/>
       <w:bookmarkEnd w:id="0"/>
       <w:r>
-        <w:t xml:space="preserve">ol over the number of circles created and the number of colors used.  Colors may be chosen from </w:t>
-      </w:r>
-      <w:r>
-        <w:t>standard CSS colors</w:t>
-      </w:r>
-      <w:r>
-        <w:t xml:space="preserve"> palette with colors choices being unique up to the number of circles created.</w:t>
-      </w:r>
-      <w:r>
-        <w:t xml:space="preserve"> If number of colors is chosen supplied is less than the number of circles created, the colors will cycle and repeat.</w:t>
+        <w:t xml:space="preserve"> has</w:t>
+      </w:r>
+      <w:r>
+        <w:t xml:space="preserve"> </w:t>
+      </w:r>
+      <w:r>
+        <w:t>selection contr</w:t>
+      </w:r>
+      <w:r>
+        <w:t>ol the following parameters:</w:t>
       </w:r>
     </w:p>
     <w:p>
       <w:pPr>
+        <w:pStyle w:val="ListParagraph"/>
+        <w:numPr>
+          <w:ilvl w:val="0"/>
+          <w:numId w:val="1"/>
+        </w:numPr>
         <w:spacing w:line="360" w:lineRule="auto"/>
       </w:pPr>
+      <w:r>
+        <w:t xml:space="preserve">the number of </w:t>
+      </w:r>
+      <w:r>
+        <w:t xml:space="preserve">concentric </w:t>
+      </w:r>
+      <w:r>
+        <w:t>circles created</w:t>
+      </w:r>
     </w:p>
     <w:p>
       <w:pPr>
+        <w:pStyle w:val="ListParagraph"/>
+        <w:numPr>
+          <w:ilvl w:val="0"/>
+          <w:numId w:val="1"/>
+        </w:numPr>
         <w:spacing w:line="360" w:lineRule="auto"/>
       </w:pPr>
       <w:r>
-        <w:t>This is an example 3 circles</w:t>
-      </w:r>
-      <w:r>
-        <w:t xml:space="preserve"> generated </w:t>
-      </w:r>
-      <w:r>
-        <w:t xml:space="preserve">using </w:t>
-      </w:r>
-      <w:r>
-        <w:t>3</w:t>
-      </w:r>
-      <w:r>
-        <w:t xml:space="preserve"> </w:t>
-      </w:r>
-      <w:r>
-        <w:t>distinct</w:t>
-      </w:r>
-      <w:r>
-        <w:t xml:space="preserve"> colors</w:t>
+        <w:t>the</w:t>
+      </w:r>
+      <w:r>
+        <w:t xml:space="preserve"> number</w:t>
+      </w:r>
+      <w:r>
+        <w:t xml:space="preserve"> concentric circles within the original circle,</w:t>
       </w:r>
     </w:p>
     <w:p>
-      <w:r>
-        <w:rPr>
-          <w:noProof/>
-        </w:rPr>
-        <w:drawing>
-          <wp:inline distT="0" distB="0" distL="0" distR="0" wp14:anchorId="49E0603A" wp14:editId="34BB7A58">
-            <wp:extent cx="1199643" cy="1207589"/>
-            <wp:effectExtent l="0" t="0" r="0" b="12065"/>
-            <wp:docPr id="1" name="Picture 1" descr="../../../Desktop/Screen%20Shot%202017-03-30%20at%202.34.42%20A"/>
-            <wp:cNvGraphicFramePr>
-              <a:graphicFrameLocks xmlns:a="http://schemas.openxmlformats.org/drawingml/2006/main" noChangeAspect="1"/>
-            </wp:cNvGraphicFramePr>
-            <a:graphic xmlns:a="http://schemas.openxmlformats.org/drawingml/2006/main">
-              <a:graphicData uri="http://schemas.openxmlformats.org/drawingml/2006/picture">
-                <pic:pic xmlns:pic="http://schemas.openxmlformats.org/drawingml/2006/picture">
-                  <pic:nvPicPr>
-                    <pic:cNvPr id="0" name="Picture 1" descr="../../../Desktop/Screen%20Shot%202017-03-30%20at%202.34.42%20A"/>
-                    <pic:cNvPicPr>
-                      <a:picLocks noChangeAspect="1" noChangeArrowheads="1"/>
-                    </pic:cNvPicPr>
-                  </pic:nvPicPr>
-                  <pic:blipFill>
-                    <a:blip r:embed="rId6">
-                      <a:extLst>
-                        <a:ext uri="{28A0092B-C50C-407E-A947-70E740481C1C}">
-                          <a14:useLocalDpi xmlns:a14="http://schemas.microsoft.com/office/drawing/2010/main" val="0"/>
-                        </a:ext>
-                      </a:extLst>
-                    </a:blip>
-                    <a:srcRect/>
-                    <a:stretch>
-                      <a:fillRect/>
-                    </a:stretch>
-                  </pic:blipFill>
-                  <pic:spPr bwMode="auto">
-                    <a:xfrm>
-                      <a:off x="0" y="0"/>
-                      <a:ext cx="1213363" cy="1221400"/>
-                    </a:xfrm>
-                    <a:prstGeom prst="rect">
-                      <a:avLst/>
-                    </a:prstGeom>
-                    <a:noFill/>
-                    <a:ln>
-                      <a:noFill/>
-                    </a:ln>
-                  </pic:spPr>
-                </pic:pic>
-              </a:graphicData>
-            </a:graphic>
-          </wp:inline>
-        </w:drawing>
+      <w:pPr>
+        <w:pStyle w:val="ListParagraph"/>
+        <w:numPr>
+          <w:ilvl w:val="0"/>
+          <w:numId w:val="1"/>
+        </w:numPr>
+        <w:spacing w:line="360" w:lineRule="auto"/>
+      </w:pPr>
+      <w:r>
+        <w:t xml:space="preserve">the </w:t>
+      </w:r>
+      <w:r>
+        <w:t>number of colors used</w:t>
+      </w:r>
+      <w:r>
+        <w:t xml:space="preserve"> (up the number of layers created)</w:t>
+      </w:r>
+      <w:r>
+        <w:t xml:space="preserve">.  </w:t>
+      </w:r>
+    </w:p>
+    <w:p>
+      <w:pPr>
+        <w:pStyle w:val="ListParagraph"/>
+        <w:numPr>
+          <w:ilvl w:val="0"/>
+          <w:numId w:val="1"/>
+        </w:numPr>
+        <w:spacing w:line="360" w:lineRule="auto"/>
+      </w:pPr>
+      <w:r>
+        <w:t>Selection of specific color of the inner most circle.</w:t>
       </w:r>
     </w:p>
     <w:p/>
@@ -163,7 +311,7 @@
         <w:spacing w:line="360" w:lineRule="auto"/>
       </w:pPr>
       <w:r>
-        <w:t>How to use.</w:t>
+        <w:t>How to use:</w:t>
       </w:r>
     </w:p>
     <w:p>
@@ -179,11 +327,9 @@
       <w:r>
         <w:t xml:space="preserve"> this program, from the </w:t>
       </w:r>
-      <w:proofErr w:type="gramStart"/>
-      <w:r>
-        <w:t>Linux  command</w:t>
-      </w:r>
-      <w:proofErr w:type="gramEnd"/>
+      <w:r>
+        <w:t>Linux command</w:t>
+      </w:r>
       <w:r>
         <w:t xml:space="preserve"> line i</w:t>
       </w:r>
@@ -193,10 +339,14 @@
     </w:p>
     <w:p/>
     <w:bookmarkStart w:id="1" w:name="_MON_1552347389"/>
+    <w:bookmarkStart w:id="2" w:name="_MON_1552472702"/>
+    <w:bookmarkStart w:id="3" w:name="_MON_1552473741"/>
     <w:bookmarkEnd w:id="1"/>
+    <w:bookmarkEnd w:id="2"/>
+    <w:bookmarkEnd w:id="3"/>
     <w:p>
       <w:r>
-        <w:object w:dxaOrig="9360" w:dyaOrig="520" w14:anchorId="5A614F61">
+        <w:object w:dxaOrig="9360" w:dyaOrig="860" w14:anchorId="5A614F61">
           <v:shapetype id="_x0000_t75" coordsize="21600,21600" o:spt="75" o:preferrelative="t" path="m@4@5l@4@11@9@11@9@5xe" filled="f" stroked="f">
             <v:stroke joinstyle="miter"/>
             <v:formulas>
@@ -216,48 +366,534 @@
             <v:path o:extrusionok="f" gradientshapeok="t" o:connecttype="rect"/>
             <o:lock v:ext="edit" aspectratio="t"/>
           </v:shapetype>
-          <v:shape id="_x0000_i1025" type="#_x0000_t75" style="width:468pt;height:25.7pt" o:ole="">
-            <v:imagedata r:id="rId7" o:title=""/>
+          <v:shape id="_x0000_i1025" type="#_x0000_t75" style="width:468pt;height:43.2pt" o:ole="">
+            <v:imagedata r:id="rId9" o:title=""/>
           </v:shape>
-          <o:OLEObject Type="Embed" ProgID="Word.Document.12" ShapeID="_x0000_i1025" DrawAspect="Content" ObjectID="_1552348257" r:id="rId8">
+          <o:OLEObject Type="Embed" ProgID="Word.Document.12" ShapeID="_x0000_i1025" DrawAspect="Content" ObjectID="_1552474083" r:id="rId10">
             <o:FieldCodes>\s</o:FieldCodes>
           </o:OLEObject>
         </w:object>
       </w:r>
     </w:p>
-    <w:p/>
+    <w:p>
+      <w:r>
+        <w:br w:type="page"/>
+      </w:r>
+    </w:p>
     <w:p>
       <w:pPr>
         <w:pStyle w:val="Heading2"/>
         <w:spacing w:line="360" w:lineRule="auto"/>
       </w:pPr>
       <w:r>
+        <w:lastRenderedPageBreak/>
         <w:t>Example</w:t>
       </w:r>
+      <w:r>
+        <w:t>s</w:t>
+      </w:r>
+      <w:r>
+        <w:t xml:space="preserve"> of</w:t>
+      </w:r>
+      <w:r>
+        <w:t xml:space="preserve"> use</w:t>
+      </w:r>
     </w:p>
-    <w:p>
-      <w:pPr>
-        <w:spacing w:line="360" w:lineRule="auto"/>
-      </w:pPr>
-      <w:r>
-        <w:t>To generate the example above</w:t>
-      </w:r>
-    </w:p>
+    <w:tbl>
+      <w:tblPr>
+        <w:tblStyle w:val="TableGrid"/>
+        <w:tblW w:w="0" w:type="auto"/>
+        <w:tblLook w:val="04A0" w:firstRow="1" w:lastRow="0" w:firstColumn="1" w:lastColumn="0" w:noHBand="0" w:noVBand="1"/>
+      </w:tblPr>
+      <w:tblGrid>
+        <w:gridCol w:w="2576"/>
+        <w:gridCol w:w="6774"/>
+      </w:tblGrid>
+      <w:tr>
+        <w:trPr>
+          <w:trHeight w:val="1173"/>
+        </w:trPr>
+        <w:tc>
+          <w:tcPr>
+            <w:tcW w:w="2576" w:type="dxa"/>
+            <w:vMerge w:val="restart"/>
+          </w:tcPr>
+          <w:p>
+            <w:r>
+              <w:rPr>
+                <w:noProof/>
+              </w:rPr>
+              <w:drawing>
+                <wp:inline distT="0" distB="0" distL="0" distR="0" wp14:anchorId="7C296210" wp14:editId="5AF76901">
+                  <wp:extent cx="1440000" cy="1448461"/>
+                  <wp:effectExtent l="0" t="0" r="8255" b="0"/>
+                  <wp:docPr id="4" name="Picture 4"/>
+                  <wp:cNvGraphicFramePr>
+                    <a:graphicFrameLocks xmlns:a="http://schemas.openxmlformats.org/drawingml/2006/main" noChangeAspect="1"/>
+                  </wp:cNvGraphicFramePr>
+                  <a:graphic xmlns:a="http://schemas.openxmlformats.org/drawingml/2006/main">
+                    <a:graphicData uri="http://schemas.openxmlformats.org/drawingml/2006/picture">
+                      <pic:pic xmlns:pic="http://schemas.openxmlformats.org/drawingml/2006/picture">
+                        <pic:nvPicPr>
+                          <pic:cNvPr id="4" name="Screen Shot 2017-03-31 at 12.41.45 AM.png"/>
+                          <pic:cNvPicPr/>
+                        </pic:nvPicPr>
+                        <pic:blipFill>
+                          <a:blip r:embed="rId11">
+                            <a:extLst>
+                              <a:ext uri="{28A0092B-C50C-407E-A947-70E740481C1C}">
+                                <a14:useLocalDpi xmlns:a14="http://schemas.microsoft.com/office/drawing/2010/main" val="0"/>
+                              </a:ext>
+                            </a:extLst>
+                          </a:blip>
+                          <a:stretch>
+                            <a:fillRect/>
+                          </a:stretch>
+                        </pic:blipFill>
+                        <pic:spPr>
+                          <a:xfrm>
+                            <a:off x="0" y="0"/>
+                            <a:ext cx="1440000" cy="1448461"/>
+                          </a:xfrm>
+                          <a:prstGeom prst="rect">
+                            <a:avLst/>
+                          </a:prstGeom>
+                        </pic:spPr>
+                      </pic:pic>
+                    </a:graphicData>
+                  </a:graphic>
+                </wp:inline>
+              </w:drawing>
+            </w:r>
+          </w:p>
+        </w:tc>
+        <w:tc>
+          <w:tcPr>
+            <w:tcW w:w="6774" w:type="dxa"/>
+          </w:tcPr>
+          <w:p>
+            <w:r>
+              <w:t>Generate 3</w:t>
+            </w:r>
+            <w:r>
+              <w:t xml:space="preserve"> concentric circles</w:t>
+            </w:r>
+          </w:p>
+        </w:tc>
+      </w:tr>
+      <w:tr>
+        <w:trPr>
+          <w:trHeight w:val="1172"/>
+        </w:trPr>
+        <w:tc>
+          <w:tcPr>
+            <w:tcW w:w="2576" w:type="dxa"/>
+            <w:vMerge/>
+          </w:tcPr>
+          <w:p>
+            <w:pPr>
+              <w:rPr>
+                <w:noProof/>
+              </w:rPr>
+            </w:pPr>
+          </w:p>
+        </w:tc>
+        <w:tc>
+          <w:tcPr>
+            <w:tcW w:w="6774" w:type="dxa"/>
+          </w:tcPr>
+          <w:p>
+            <w:pPr>
+              <w:rPr>
+                <w:rFonts w:ascii="Menlo" w:hAnsi="Menlo" w:cs="Menlo"/>
+              </w:rPr>
+            </w:pPr>
+            <w:r>
+              <w:rPr>
+                <w:rFonts w:ascii="Menlo" w:hAnsi="Menlo" w:cs="Menlo"/>
+              </w:rPr>
+              <w:t>bash concirc.sh –n 3</w:t>
+            </w:r>
+          </w:p>
+        </w:tc>
+      </w:tr>
+      <w:tr>
+        <w:trPr>
+          <w:trHeight w:val="1173"/>
+        </w:trPr>
+        <w:tc>
+          <w:tcPr>
+            <w:tcW w:w="2576" w:type="dxa"/>
+            <w:vMerge w:val="restart"/>
+          </w:tcPr>
+          <w:p>
+            <w:r>
+              <w:rPr>
+                <w:noProof/>
+              </w:rPr>
+              <w:drawing>
+                <wp:inline distT="0" distB="0" distL="0" distR="0" wp14:anchorId="5933D139" wp14:editId="172DFE82">
+                  <wp:extent cx="1440000" cy="1437077"/>
+                  <wp:effectExtent l="0" t="0" r="8255" b="10795"/>
+                  <wp:docPr id="5" name="Picture 5"/>
+                  <wp:cNvGraphicFramePr>
+                    <a:graphicFrameLocks xmlns:a="http://schemas.openxmlformats.org/drawingml/2006/main" noChangeAspect="1"/>
+                  </wp:cNvGraphicFramePr>
+                  <a:graphic xmlns:a="http://schemas.openxmlformats.org/drawingml/2006/main">
+                    <a:graphicData uri="http://schemas.openxmlformats.org/drawingml/2006/picture">
+                      <pic:pic xmlns:pic="http://schemas.openxmlformats.org/drawingml/2006/picture">
+                        <pic:nvPicPr>
+                          <pic:cNvPr id="5" name="Screen Shot 2017-03-31 at 12.44.08 AM.png"/>
+                          <pic:cNvPicPr/>
+                        </pic:nvPicPr>
+                        <pic:blipFill>
+                          <a:blip r:embed="rId12">
+                            <a:extLst>
+                              <a:ext uri="{28A0092B-C50C-407E-A947-70E740481C1C}">
+                                <a14:useLocalDpi xmlns:a14="http://schemas.microsoft.com/office/drawing/2010/main" val="0"/>
+                              </a:ext>
+                            </a:extLst>
+                          </a:blip>
+                          <a:stretch>
+                            <a:fillRect/>
+                          </a:stretch>
+                        </pic:blipFill>
+                        <pic:spPr>
+                          <a:xfrm>
+                            <a:off x="0" y="0"/>
+                            <a:ext cx="1440000" cy="1437077"/>
+                          </a:xfrm>
+                          <a:prstGeom prst="rect">
+                            <a:avLst/>
+                          </a:prstGeom>
+                        </pic:spPr>
+                      </pic:pic>
+                    </a:graphicData>
+                  </a:graphic>
+                </wp:inline>
+              </w:drawing>
+            </w:r>
+          </w:p>
+        </w:tc>
+        <w:tc>
+          <w:tcPr>
+            <w:tcW w:w="6774" w:type="dxa"/>
+          </w:tcPr>
+          <w:p>
+            <w:r>
+              <w:t>Generate 3</w:t>
+            </w:r>
+            <w:r>
+              <w:t xml:space="preserve"> concentric circles</w:t>
+            </w:r>
+            <w:r>
+              <w:t xml:space="preserve"> with </w:t>
+            </w:r>
+            <w:r>
+              <w:t>3 concentric circles within</w:t>
+            </w:r>
+          </w:p>
+        </w:tc>
+      </w:tr>
+      <w:tr>
+        <w:trPr>
+          <w:trHeight w:val="1172"/>
+        </w:trPr>
+        <w:tc>
+          <w:tcPr>
+            <w:tcW w:w="2576" w:type="dxa"/>
+            <w:vMerge/>
+          </w:tcPr>
+          <w:p>
+            <w:pPr>
+              <w:rPr>
+                <w:noProof/>
+              </w:rPr>
+            </w:pPr>
+          </w:p>
+        </w:tc>
+        <w:tc>
+          <w:tcPr>
+            <w:tcW w:w="6774" w:type="dxa"/>
+          </w:tcPr>
+          <w:p>
+            <w:pPr>
+              <w:rPr>
+                <w:rFonts w:ascii="Menlo" w:hAnsi="Menlo" w:cs="Menlo"/>
+              </w:rPr>
+            </w:pPr>
+            <w:r>
+              <w:rPr>
+                <w:rFonts w:ascii="Menlo" w:hAnsi="Menlo" w:cs="Menlo"/>
+              </w:rPr>
+              <w:t>bash concirc.sh –n 3 -l 3</w:t>
+            </w:r>
+          </w:p>
+        </w:tc>
+      </w:tr>
+      <w:tr>
+        <w:trPr>
+          <w:trHeight w:val="1173"/>
+        </w:trPr>
+        <w:tc>
+          <w:tcPr>
+            <w:tcW w:w="2576" w:type="dxa"/>
+            <w:vMerge w:val="restart"/>
+          </w:tcPr>
+          <w:p>
+            <w:r>
+              <w:rPr>
+                <w:noProof/>
+              </w:rPr>
+              <w:drawing>
+                <wp:inline distT="0" distB="0" distL="0" distR="0" wp14:anchorId="21E84811" wp14:editId="6C66B2AB">
+                  <wp:extent cx="1437083" cy="1440000"/>
+                  <wp:effectExtent l="0" t="0" r="10795" b="8255"/>
+                  <wp:docPr id="6" name="Picture 6"/>
+                  <wp:cNvGraphicFramePr>
+                    <a:graphicFrameLocks xmlns:a="http://schemas.openxmlformats.org/drawingml/2006/main" noChangeAspect="1"/>
+                  </wp:cNvGraphicFramePr>
+                  <a:graphic xmlns:a="http://schemas.openxmlformats.org/drawingml/2006/main">
+                    <a:graphicData uri="http://schemas.openxmlformats.org/drawingml/2006/picture">
+                      <pic:pic xmlns:pic="http://schemas.openxmlformats.org/drawingml/2006/picture">
+                        <pic:nvPicPr>
+                          <pic:cNvPr id="6" name="Screen Shot 2017-03-31 at 12.46.09 AM.png"/>
+                          <pic:cNvPicPr/>
+                        </pic:nvPicPr>
+                        <pic:blipFill>
+                          <a:blip r:embed="rId13">
+                            <a:extLst>
+                              <a:ext uri="{28A0092B-C50C-407E-A947-70E740481C1C}">
+                                <a14:useLocalDpi xmlns:a14="http://schemas.microsoft.com/office/drawing/2010/main" val="0"/>
+                              </a:ext>
+                            </a:extLst>
+                          </a:blip>
+                          <a:stretch>
+                            <a:fillRect/>
+                          </a:stretch>
+                        </pic:blipFill>
+                        <pic:spPr>
+                          <a:xfrm>
+                            <a:off x="0" y="0"/>
+                            <a:ext cx="1437083" cy="1440000"/>
+                          </a:xfrm>
+                          <a:prstGeom prst="rect">
+                            <a:avLst/>
+                          </a:prstGeom>
+                        </pic:spPr>
+                      </pic:pic>
+                    </a:graphicData>
+                  </a:graphic>
+                </wp:inline>
+              </w:drawing>
+            </w:r>
+          </w:p>
+        </w:tc>
+        <w:tc>
+          <w:tcPr>
+            <w:tcW w:w="6774" w:type="dxa"/>
+          </w:tcPr>
+          <w:p>
+            <w:r>
+              <w:t>Generate 3 concentric circles with 3 concentric circles wi</w:t>
+            </w:r>
+            <w:r>
+              <w:t>th drawn with 3 random colors</w:t>
+            </w:r>
+          </w:p>
+        </w:tc>
+      </w:tr>
+      <w:tr>
+        <w:trPr>
+          <w:trHeight w:val="1172"/>
+        </w:trPr>
+        <w:tc>
+          <w:tcPr>
+            <w:tcW w:w="2576" w:type="dxa"/>
+            <w:vMerge/>
+          </w:tcPr>
+          <w:p>
+            <w:pPr>
+              <w:rPr>
+                <w:noProof/>
+              </w:rPr>
+            </w:pPr>
+          </w:p>
+        </w:tc>
+        <w:tc>
+          <w:tcPr>
+            <w:tcW w:w="6774" w:type="dxa"/>
+          </w:tcPr>
+          <w:p>
+            <w:pPr>
+              <w:rPr>
+                <w:rFonts w:ascii="Menlo" w:hAnsi="Menlo" w:cs="Menlo"/>
+              </w:rPr>
+            </w:pPr>
+            <w:r>
+              <w:rPr>
+                <w:rFonts w:ascii="Menlo" w:hAnsi="Menlo" w:cs="Menlo"/>
+              </w:rPr>
+              <w:t>b</w:t>
+            </w:r>
+            <w:r>
+              <w:rPr>
+                <w:rFonts w:ascii="Menlo" w:hAnsi="Menlo" w:cs="Menlo"/>
+              </w:rPr>
+              <w:t>ash concirc.sh –n 3 –l 3 –c 3</w:t>
+            </w:r>
+          </w:p>
+        </w:tc>
+      </w:tr>
+      <w:tr>
+        <w:trPr>
+          <w:trHeight w:val="1173"/>
+        </w:trPr>
+        <w:tc>
+          <w:tcPr>
+            <w:tcW w:w="2576" w:type="dxa"/>
+            <w:vMerge w:val="restart"/>
+          </w:tcPr>
+          <w:p>
+            <w:r>
+              <w:rPr>
+                <w:noProof/>
+              </w:rPr>
+              <w:drawing>
+                <wp:inline distT="0" distB="0" distL="0" distR="0" wp14:anchorId="545CC5FB" wp14:editId="475FE7C3">
+                  <wp:extent cx="1447200" cy="1438542"/>
+                  <wp:effectExtent l="0" t="0" r="635" b="9525"/>
+                  <wp:docPr id="7" name="Picture 7"/>
+                  <wp:cNvGraphicFramePr>
+                    <a:graphicFrameLocks xmlns:a="http://schemas.openxmlformats.org/drawingml/2006/main" noChangeAspect="1"/>
+                  </wp:cNvGraphicFramePr>
+                  <a:graphic xmlns:a="http://schemas.openxmlformats.org/drawingml/2006/main">
+                    <a:graphicData uri="http://schemas.openxmlformats.org/drawingml/2006/picture">
+                      <pic:pic xmlns:pic="http://schemas.openxmlformats.org/drawingml/2006/picture">
+                        <pic:nvPicPr>
+                          <pic:cNvPr id="7" name="Screen Shot 2017-03-31 at 12.48.15 AM.png"/>
+                          <pic:cNvPicPr/>
+                        </pic:nvPicPr>
+                        <pic:blipFill>
+                          <a:blip r:embed="rId14">
+                            <a:extLst>
+                              <a:ext uri="{28A0092B-C50C-407E-A947-70E740481C1C}">
+                                <a14:useLocalDpi xmlns:a14="http://schemas.microsoft.com/office/drawing/2010/main" val="0"/>
+                              </a:ext>
+                            </a:extLst>
+                          </a:blip>
+                          <a:stretch>
+                            <a:fillRect/>
+                          </a:stretch>
+                        </pic:blipFill>
+                        <pic:spPr>
+                          <a:xfrm>
+                            <a:off x="0" y="0"/>
+                            <a:ext cx="1447200" cy="1438542"/>
+                          </a:xfrm>
+                          <a:prstGeom prst="rect">
+                            <a:avLst/>
+                          </a:prstGeom>
+                        </pic:spPr>
+                      </pic:pic>
+                    </a:graphicData>
+                  </a:graphic>
+                </wp:inline>
+              </w:drawing>
+            </w:r>
+          </w:p>
+        </w:tc>
+        <w:tc>
+          <w:tcPr>
+            <w:tcW w:w="6774" w:type="dxa"/>
+          </w:tcPr>
+          <w:p>
+            <w:r>
+              <w:t>Generate 3 concentric circles with 3 concentric circles wi</w:t>
+            </w:r>
+            <w:r>
+              <w:t>th drawn with user specified color of “</w:t>
+            </w:r>
+            <w:proofErr w:type="spellStart"/>
+            <w:r>
+              <w:t>LimeGreen</w:t>
+            </w:r>
+            <w:proofErr w:type="spellEnd"/>
+            <w:r>
+              <w:t xml:space="preserve">” for inner most circle and the </w:t>
+            </w:r>
+            <w:proofErr w:type="gramStart"/>
+            <w:r>
+              <w:t>rest  2</w:t>
+            </w:r>
+            <w:proofErr w:type="gramEnd"/>
+            <w:r>
+              <w:t xml:space="preserve"> other random colors.</w:t>
+            </w:r>
+          </w:p>
+        </w:tc>
+      </w:tr>
+      <w:tr>
+        <w:trPr>
+          <w:trHeight w:val="1172"/>
+        </w:trPr>
+        <w:tc>
+          <w:tcPr>
+            <w:tcW w:w="2576" w:type="dxa"/>
+            <w:vMerge/>
+          </w:tcPr>
+          <w:p>
+            <w:pPr>
+              <w:rPr>
+                <w:noProof/>
+              </w:rPr>
+            </w:pPr>
+          </w:p>
+        </w:tc>
+        <w:tc>
+          <w:tcPr>
+            <w:tcW w:w="6774" w:type="dxa"/>
+          </w:tcPr>
+          <w:p>
+            <w:pPr>
+              <w:rPr>
+                <w:rFonts w:ascii="Menlo" w:hAnsi="Menlo" w:cs="Menlo"/>
+              </w:rPr>
+            </w:pPr>
+            <w:r>
+              <w:rPr>
+                <w:rFonts w:ascii="Menlo" w:hAnsi="Menlo" w:cs="Menlo"/>
+              </w:rPr>
+              <w:t>b</w:t>
+            </w:r>
+            <w:r>
+              <w:rPr>
+                <w:rFonts w:ascii="Menlo" w:hAnsi="Menlo" w:cs="Menlo"/>
+              </w:rPr>
+              <w:t>ash concirc.sh –n 3 –l 3 –c 3 –y “</w:t>
+            </w:r>
+            <w:proofErr w:type="spellStart"/>
+            <w:r>
+              <w:rPr>
+                <w:rFonts w:ascii="Menlo" w:hAnsi="Menlo" w:cs="Menlo"/>
+              </w:rPr>
+              <w:t>LimeGreen</w:t>
+            </w:r>
+            <w:proofErr w:type="spellEnd"/>
+            <w:r>
+              <w:rPr>
+                <w:rFonts w:ascii="Menlo" w:hAnsi="Menlo" w:cs="Menlo"/>
+              </w:rPr>
+              <w:t>”</w:t>
+            </w:r>
+          </w:p>
+        </w:tc>
+      </w:tr>
+    </w:tbl>
     <w:p/>
-    <w:p>
-      <w:r>
-        <w:object w:dxaOrig="9360" w:dyaOrig="520" w14:anchorId="612D38E0">
-          <v:shape id="_x0000_i1026" type="#_x0000_t75" style="width:468pt;height:25.7pt" o:ole="">
-            <v:imagedata r:id="rId9" o:title=""/>
-          </v:shape>
-          <o:OLEObject Type="Embed" ProgID="Word.Document.12" ShapeID="_x0000_i1026" DrawAspect="Content" ObjectID="_1552348258" r:id="rId10">
-            <o:FieldCodes>\s</o:FieldCodes>
-          </o:OLEObject>
-        </w:object>
-      </w:r>
-    </w:p>
+    <w:p/>
     <w:sectPr>
-      <w:headerReference w:type="default" r:id="rId11"/>
+      <w:headerReference w:type="default" r:id="rId15"/>
       <w:pgSz w:w="12240" w:h="15840"/>
       <w:pgMar w:top="1440" w:right="1440" w:bottom="1440" w:left="1440" w:header="708" w:footer="708" w:gutter="0"/>
       <w:cols w:space="708"/>
@@ -389,6 +1025,7 @@
                             <w:dataBinding w:prefixMappings="xmlns:ns0='http://purl.org/dc/elements/1.1/' xmlns:ns1='http://schemas.openxmlformats.org/package/2006/metadata/core-properties' " w:xpath="/ns1:coreProperties[1]/ns0:title[1]" w:storeItemID="{6C3C8BC8-F283-45AE-878A-BAB7291924A1}"/>
                             <w:text/>
                           </w:sdtPr>
+                          <w:sdtEndPr/>
                           <w:sdtContent>
                             <w:p>
                               <w:pPr>
@@ -403,6 +1040,13 @@
                                   <w:color w:val="FFFFFF" w:themeColor="background1"/>
                                 </w:rPr>
                               </w:pPr>
+                              <w:r>
+                                <w:rPr>
+                                  <w:caps/>
+                                  <w:color w:val="FFFFFF" w:themeColor="background1"/>
+                                </w:rPr>
+                                <w:t xml:space="preserve">Concentric </w:t>
+                              </w:r>
                               <w:r>
                                 <w:rPr>
                                   <w:caps/>
@@ -450,6 +1094,7 @@
                       <w:dataBinding w:prefixMappings="xmlns:ns0='http://purl.org/dc/elements/1.1/' xmlns:ns1='http://schemas.openxmlformats.org/package/2006/metadata/core-properties' " w:xpath="/ns1:coreProperties[1]/ns0:title[1]" w:storeItemID="{6C3C8BC8-F283-45AE-878A-BAB7291924A1}"/>
                       <w:text/>
                     </w:sdtPr>
+                    <w:sdtEndPr/>
                     <w:sdtContent>
                       <w:p>
                         <w:pPr>
@@ -464,6 +1109,13 @@
                             <w:color w:val="FFFFFF" w:themeColor="background1"/>
                           </w:rPr>
                         </w:pPr>
+                        <w:r>
+                          <w:rPr>
+                            <w:caps/>
+                            <w:color w:val="FFFFFF" w:themeColor="background1"/>
+                          </w:rPr>
+                          <w:t xml:space="preserve">Concentric </w:t>
+                        </w:r>
                         <w:r>
                           <w:rPr>
                             <w:caps/>
@@ -486,7 +1138,157 @@
       <w:t>By Team BEARN</w:t>
     </w:r>
   </w:p>
+  <w:p>
+    <w:pPr>
+      <w:pStyle w:val="Header"/>
+    </w:pPr>
+    <w:r>
+      <w:t xml:space="preserve">Phil </w:t>
+    </w:r>
+    <w:proofErr w:type="spellStart"/>
+    <w:r>
+      <w:t>Denhoff</w:t>
+    </w:r>
+    <w:proofErr w:type="spellEnd"/>
+    <w:r>
+      <w:t>, Alex Welsh-</w:t>
+    </w:r>
+    <w:proofErr w:type="spellStart"/>
+    <w:r>
+      <w:t>Piedrahita</w:t>
+    </w:r>
+    <w:proofErr w:type="spellEnd"/>
+    <w:r>
+      <w:t xml:space="preserve">, Joe Leong, and Eric </w:t>
+    </w:r>
+    <w:proofErr w:type="spellStart"/>
+    <w:r>
+      <w:t>Borth</w:t>
+    </w:r>
+    <w:proofErr w:type="spellEnd"/>
+  </w:p>
 </w:hdr>
+</file>
+
+<file path=word/numbering.xml><?xml version="1.0" encoding="utf-8"?>
+<w:numbering xmlns:wpc="http://schemas.microsoft.com/office/word/2010/wordprocessingCanvas" xmlns:mo="http://schemas.microsoft.com/office/mac/office/2008/main" xmlns:mc="http://schemas.openxmlformats.org/markup-compatibility/2006" xmlns:mv="urn:schemas-microsoft-com:mac:vml" xmlns:o="urn:schemas-microsoft-com:office:office" xmlns:r="http://schemas.openxmlformats.org/officeDocument/2006/relationships" xmlns:m="http://schemas.openxmlformats.org/officeDocument/2006/math" xmlns:v="urn:schemas-microsoft-com:vml" xmlns:wp14="http://schemas.microsoft.com/office/word/2010/wordprocessingDrawing" xmlns:wp="http://schemas.openxmlformats.org/drawingml/2006/wordprocessingDrawing" xmlns:w10="urn:schemas-microsoft-com:office:word" xmlns:w="http://schemas.openxmlformats.org/wordprocessingml/2006/main" xmlns:w14="http://schemas.microsoft.com/office/word/2010/wordml" xmlns:w15="http://schemas.microsoft.com/office/word/2012/wordml" xmlns:wpg="http://schemas.microsoft.com/office/word/2010/wordprocessingGroup" xmlns:wpi="http://schemas.microsoft.com/office/word/2010/wordprocessingInk" xmlns:wne="http://schemas.microsoft.com/office/word/2006/wordml" xmlns:wps="http://schemas.microsoft.com/office/word/2010/wordprocessingShape" mc:Ignorable="w14 w15 wp14">
+  <w:abstractNum w:abstractNumId="0">
+    <w:nsid w:val="48F35055"/>
+    <w:multiLevelType w:val="hybridMultilevel"/>
+    <w:tmpl w:val="370A08C8"/>
+    <w:lvl w:ilvl="0" w:tplc="04090001">
+      <w:start w:val="1"/>
+      <w:numFmt w:val="bullet"/>
+      <w:lvlText w:val=""/>
+      <w:lvlJc w:val="left"/>
+      <w:pPr>
+        <w:ind w:left="1502" w:hanging="360"/>
+      </w:pPr>
+      <w:rPr>
+        <w:rFonts w:ascii="Symbol" w:hAnsi="Symbol" w:hint="default"/>
+      </w:rPr>
+    </w:lvl>
+    <w:lvl w:ilvl="1" w:tplc="04090003" w:tentative="1">
+      <w:start w:val="1"/>
+      <w:numFmt w:val="bullet"/>
+      <w:lvlText w:val="o"/>
+      <w:lvlJc w:val="left"/>
+      <w:pPr>
+        <w:ind w:left="2222" w:hanging="360"/>
+      </w:pPr>
+      <w:rPr>
+        <w:rFonts w:ascii="Courier New" w:hAnsi="Courier New" w:cs="Courier New" w:hint="default"/>
+      </w:rPr>
+    </w:lvl>
+    <w:lvl w:ilvl="2" w:tplc="04090005" w:tentative="1">
+      <w:start w:val="1"/>
+      <w:numFmt w:val="bullet"/>
+      <w:lvlText w:val=""/>
+      <w:lvlJc w:val="left"/>
+      <w:pPr>
+        <w:ind w:left="2942" w:hanging="360"/>
+      </w:pPr>
+      <w:rPr>
+        <w:rFonts w:ascii="Wingdings" w:hAnsi="Wingdings" w:hint="default"/>
+      </w:rPr>
+    </w:lvl>
+    <w:lvl w:ilvl="3" w:tplc="04090001" w:tentative="1">
+      <w:start w:val="1"/>
+      <w:numFmt w:val="bullet"/>
+      <w:lvlText w:val=""/>
+      <w:lvlJc w:val="left"/>
+      <w:pPr>
+        <w:ind w:left="3662" w:hanging="360"/>
+      </w:pPr>
+      <w:rPr>
+        <w:rFonts w:ascii="Symbol" w:hAnsi="Symbol" w:hint="default"/>
+      </w:rPr>
+    </w:lvl>
+    <w:lvl w:ilvl="4" w:tplc="04090003" w:tentative="1">
+      <w:start w:val="1"/>
+      <w:numFmt w:val="bullet"/>
+      <w:lvlText w:val="o"/>
+      <w:lvlJc w:val="left"/>
+      <w:pPr>
+        <w:ind w:left="4382" w:hanging="360"/>
+      </w:pPr>
+      <w:rPr>
+        <w:rFonts w:ascii="Courier New" w:hAnsi="Courier New" w:cs="Courier New" w:hint="default"/>
+      </w:rPr>
+    </w:lvl>
+    <w:lvl w:ilvl="5" w:tplc="04090005" w:tentative="1">
+      <w:start w:val="1"/>
+      <w:numFmt w:val="bullet"/>
+      <w:lvlText w:val=""/>
+      <w:lvlJc w:val="left"/>
+      <w:pPr>
+        <w:ind w:left="5102" w:hanging="360"/>
+      </w:pPr>
+      <w:rPr>
+        <w:rFonts w:ascii="Wingdings" w:hAnsi="Wingdings" w:hint="default"/>
+      </w:rPr>
+    </w:lvl>
+    <w:lvl w:ilvl="6" w:tplc="04090001" w:tentative="1">
+      <w:start w:val="1"/>
+      <w:numFmt w:val="bullet"/>
+      <w:lvlText w:val=""/>
+      <w:lvlJc w:val="left"/>
+      <w:pPr>
+        <w:ind w:left="5822" w:hanging="360"/>
+      </w:pPr>
+      <w:rPr>
+        <w:rFonts w:ascii="Symbol" w:hAnsi="Symbol" w:hint="default"/>
+      </w:rPr>
+    </w:lvl>
+    <w:lvl w:ilvl="7" w:tplc="04090003" w:tentative="1">
+      <w:start w:val="1"/>
+      <w:numFmt w:val="bullet"/>
+      <w:lvlText w:val="o"/>
+      <w:lvlJc w:val="left"/>
+      <w:pPr>
+        <w:ind w:left="6542" w:hanging="360"/>
+      </w:pPr>
+      <w:rPr>
+        <w:rFonts w:ascii="Courier New" w:hAnsi="Courier New" w:cs="Courier New" w:hint="default"/>
+      </w:rPr>
+    </w:lvl>
+    <w:lvl w:ilvl="8" w:tplc="04090005" w:tentative="1">
+      <w:start w:val="1"/>
+      <w:numFmt w:val="bullet"/>
+      <w:lvlText w:val=""/>
+      <w:lvlJc w:val="left"/>
+      <w:pPr>
+        <w:ind w:left="7262" w:hanging="360"/>
+      </w:pPr>
+      <w:rPr>
+        <w:rFonts w:ascii="Wingdings" w:hAnsi="Wingdings" w:hint="default"/>
+      </w:rPr>
+    </w:lvl>
+  </w:abstractNum>
+  <w:num w:numId="1">
+    <w:abstractNumId w:val="0"/>
+  </w:num>
+</w:numbering>
 </file>
 
 <file path=word/styles.xml><?xml version="1.0" encoding="utf-8"?>
@@ -994,6 +1796,40 @@
       <w:szCs w:val="26"/>
     </w:rPr>
   </w:style>
+  <w:style w:type="paragraph" w:styleId="ListParagraph">
+    <w:name w:val="List Paragraph"/>
+    <w:basedOn w:val="Normal"/>
+    <w:uiPriority w:val="34"/>
+    <w:qFormat/>
+    <w:rsid w:val="00FB58E3"/>
+    <w:pPr>
+      <w:ind w:left="720"/>
+      <w:contextualSpacing/>
+    </w:pPr>
+  </w:style>
+  <w:style w:type="table" w:styleId="TableGrid">
+    <w:name w:val="Table Grid"/>
+    <w:basedOn w:val="TableNormal"/>
+    <w:uiPriority w:val="39"/>
+    <w:rsid w:val="00C157B6"/>
+    <w:tblPr>
+      <w:tblInd w:w="0" w:type="dxa"/>
+      <w:tblBorders>
+        <w:top w:val="single" w:sz="4" w:space="0" w:color="auto"/>
+        <w:left w:val="single" w:sz="4" w:space="0" w:color="auto"/>
+        <w:bottom w:val="single" w:sz="4" w:space="0" w:color="auto"/>
+        <w:right w:val="single" w:sz="4" w:space="0" w:color="auto"/>
+        <w:insideH w:val="single" w:sz="4" w:space="0" w:color="auto"/>
+        <w:insideV w:val="single" w:sz="4" w:space="0" w:color="auto"/>
+      </w:tblBorders>
+      <w:tblCellMar>
+        <w:top w:w="0" w:type="dxa"/>
+        <w:left w:w="108" w:type="dxa"/>
+        <w:bottom w:w="0" w:type="dxa"/>
+        <w:right w:w="108" w:type="dxa"/>
+      </w:tblCellMar>
+    </w:tblPr>
+  </w:style>
 </w:styles>
 </file>
 

</xml_diff>